<commit_message>
Lab 1 and report done.
</commit_message>
<xml_diff>
--- a/Lab1/TNM098_report_lab1_rebli156.docx
+++ b/Lab1/TNM098_report_lab1_rebli156.docx
@@ -5,6 +5,7 @@
     <w:p>
       <w:pPr>
         <w:pStyle w:val="Rubrik1"/>
+        <w:spacing w:before="0"/>
         <w:rPr>
           <w:lang w:val="en-US"/>
         </w:rPr>
@@ -40,7 +41,19 @@
         <w:rPr>
           <w:lang w:val="en-US"/>
         </w:rPr>
-        <w:t>A list of 60 data points with coin tosses was given. Each data point contained 200 tosses. The task was to find out which of the data points that were a random number generator and which ones that were humans faking randomness. In this report head and tails are represented with ones and zeros.</w:t>
+        <w:t>A list of 60 data points with coin tosses was given</w:t>
+      </w:r>
+      <w:r>
+        <w:rPr>
+          <w:lang w:val="en-US"/>
+        </w:rPr>
+        <w:t>, named in the range 0-59</w:t>
+      </w:r>
+      <w:r>
+        <w:rPr>
+          <w:lang w:val="en-US"/>
+        </w:rPr>
+        <w:t>. Each data point contained 200 tosses. The task was to find out which of the data points that were a random number generator and which ones that were humans faking randomness. In this report head and tails are represented with ones and zeros.</w:t>
       </w:r>
     </w:p>
     <w:p>
@@ -85,11 +98,24 @@
         <w:rPr>
           <w:lang w:val="en-US"/>
         </w:rPr>
-        <w:t xml:space="preserve"> Since the human quickly shifts between heads and tails, the total number of heads or tails in a faked data point would be relatively close to 50 %. </w:t>
+        <w:t xml:space="preserve"> </w:t>
+      </w:r>
+      <w:r>
+        <w:rPr>
+          <w:lang w:val="en-US"/>
+        </w:rPr>
+        <w:t>Also, s</w:t>
+      </w:r>
+      <w:r>
+        <w:rPr>
+          <w:lang w:val="en-US"/>
+        </w:rPr>
+        <w:t xml:space="preserve">ince the human quickly shifts between heads and tails, the total number of heads or tails in a faked data point would be relatively close to 50 %. </w:t>
       </w:r>
     </w:p>
     <w:p>
       <w:pPr>
+        <w:pStyle w:val="Rubrik2"/>
         <w:rPr>
           <w:lang w:val="en-US"/>
         </w:rPr>
@@ -98,7 +124,114 @@
         <w:rPr>
           <w:lang w:val="en-US"/>
         </w:rPr>
-        <w:t xml:space="preserve">According to “Signals, information and communication” by Erik G. Larsson, a data point with </w:t>
+        <w:t>Method</w:t>
+      </w:r>
+    </w:p>
+    <w:p>
+      <w:pPr>
+        <w:rPr>
+          <w:lang w:val="en-US"/>
+        </w:rPr>
+      </w:pPr>
+      <w:r>
+        <w:rPr>
+          <w:lang w:val="en-US"/>
+        </w:rPr>
+        <w:t xml:space="preserve">First, all data points with </w:t>
+      </w:r>
+      <w:proofErr w:type="gramStart"/>
+      <w:r>
+        <w:rPr>
+          <w:lang w:val="en-US"/>
+        </w:rPr>
+        <w:t>a number of</w:t>
+      </w:r>
+      <w:proofErr w:type="gramEnd"/>
+      <w:r>
+        <w:rPr>
+          <w:lang w:val="en-US"/>
+        </w:rPr>
+        <w:t xml:space="preserve"> heads that w</w:t>
+      </w:r>
+      <w:r>
+        <w:rPr>
+          <w:lang w:val="en-US"/>
+        </w:rPr>
+        <w:t>as</w:t>
+      </w:r>
+      <w:r>
+        <w:rPr>
+          <w:lang w:val="en-US"/>
+        </w:rPr>
+        <w:t xml:space="preserve"> outside of the standard deviation were removed</w:t>
+      </w:r>
+      <w:r>
+        <w:rPr>
+          <w:lang w:val="en-US"/>
+        </w:rPr>
+        <w:t xml:space="preserve">. </w:t>
+      </w:r>
+      <w:r>
+        <w:rPr>
+          <w:lang w:val="en-US"/>
+        </w:rPr>
+        <w:t xml:space="preserve">They were most likely to be </w:t>
+      </w:r>
+      <w:r>
+        <w:rPr>
+          <w:lang w:val="en-US"/>
+        </w:rPr>
+        <w:t>computers.</w:t>
+      </w:r>
+      <w:r>
+        <w:rPr>
+          <w:lang w:val="en-US"/>
+        </w:rPr>
+        <w:t xml:space="preserve"> </w:t>
+      </w:r>
+      <w:r>
+        <w:rPr>
+          <w:lang w:val="en-US"/>
+        </w:rPr>
+        <w:t xml:space="preserve">Since </w:t>
+      </w:r>
+      <w:r>
+        <w:rPr>
+          <w:lang w:val="en-US"/>
+        </w:rPr>
+        <w:t xml:space="preserve">coin toss </w:t>
+      </w:r>
+      <w:proofErr w:type="gramStart"/>
+      <w:r>
+        <w:rPr>
+          <w:lang w:val="en-US"/>
+        </w:rPr>
+        <w:t>is</w:t>
+      </w:r>
+      <w:r>
+        <w:rPr>
+          <w:lang w:val="en-US"/>
+        </w:rPr>
+        <w:t xml:space="preserve"> considered to be</w:t>
+      </w:r>
+      <w:proofErr w:type="gramEnd"/>
+      <w:r>
+        <w:rPr>
+          <w:lang w:val="en-US"/>
+        </w:rPr>
+        <w:t xml:space="preserve"> independent, </w:t>
+      </w:r>
+      <w:r>
+        <w:rPr>
+          <w:lang w:val="en-US"/>
+        </w:rPr>
+        <w:t>it has</w:t>
+      </w:r>
+      <w:r>
+        <w:rPr>
+          <w:lang w:val="en-US"/>
+        </w:rPr>
+        <w:t xml:space="preserve"> a binomial distribution and the standard deviation is </w:t>
       </w:r>
       <m:oMath>
         <m:r>
@@ -106,87 +239,14 @@
             <w:rFonts w:ascii="Cambria Math" w:hAnsi="Cambria Math"/>
             <w:lang w:val="en-US"/>
           </w:rPr>
-          <m:t>N</m:t>
-        </m:r>
-      </m:oMath>
-      <w:r>
-        <w:rPr>
-          <w:lang w:val="en-US"/>
-        </w:rPr>
-        <w:t xml:space="preserve"> number of tosses will most likely be a so called typical string. If the probability of getting heads is </w:t>
-      </w:r>
-      <m:oMath>
-        <m:r>
-          <m:rPr>
-            <m:sty m:val="p"/>
-          </m:rPr>
-          <w:rPr>
-            <w:rFonts w:ascii="Cambria Math" w:hAnsi="Cambria Math"/>
-            <w:lang w:val="en-US"/>
-          </w:rPr>
-          <m:t>p</m:t>
-        </m:r>
-      </m:oMath>
-      <w:r>
-        <w:rPr>
-          <w:rFonts w:eastAsiaTheme="minorEastAsia"/>
-          <w:lang w:val="en-US"/>
-        </w:rPr>
-        <w:t xml:space="preserve">, which in this case is </w:t>
-      </w:r>
-      <m:oMath>
-        <m:r>
-          <m:rPr>
-            <m:sty m:val="p"/>
-          </m:rPr>
-          <w:rPr>
-            <w:rFonts w:ascii="Cambria Math" w:hAnsi="Cambria Math"/>
-            <w:lang w:val="en-US"/>
-          </w:rPr>
-          <m:t xml:space="preserve"> </m:t>
-        </m:r>
-        <m:r>
-          <m:rPr>
-            <m:sty m:val="p"/>
-          </m:rPr>
-          <w:rPr>
-            <w:rFonts w:ascii="Cambria Math" w:hAnsi="Cambria Math"/>
-            <w:lang w:val="en-US"/>
-          </w:rPr>
-          <m:t>p</m:t>
-        </m:r>
-        <m:r>
-          <m:rPr>
-            <m:sty m:val="p"/>
-          </m:rPr>
-          <w:rPr>
-            <w:rFonts w:ascii="Cambria Math" w:hAnsi="Cambria Math"/>
-            <w:lang w:val="en-US"/>
-          </w:rPr>
-          <m:t>=0.5</m:t>
-        </m:r>
-      </m:oMath>
-      <w:r>
-        <w:rPr>
-          <w:rFonts w:eastAsiaTheme="minorEastAsia"/>
-          <w:lang w:val="en-US"/>
-        </w:rPr>
-        <w:t xml:space="preserve">, most strings will be typical strings and contain </w:t>
-      </w:r>
-      <m:oMath>
-        <m:r>
-          <w:rPr>
-            <w:rFonts w:ascii="Cambria Math" w:eastAsiaTheme="minorEastAsia" w:hAnsi="Cambria Math"/>
-            <w:lang w:val="en-US"/>
-          </w:rPr>
-          <m:t xml:space="preserve">r=pN ± </m:t>
+          <m:t xml:space="preserve">σ= </m:t>
         </m:r>
         <m:rad>
           <m:radPr>
             <m:degHide m:val="1"/>
             <m:ctrlPr>
               <w:rPr>
-                <w:rFonts w:ascii="Cambria Math" w:eastAsiaTheme="minorEastAsia" w:hAnsi="Cambria Math"/>
+                <w:rFonts w:ascii="Cambria Math" w:hAnsi="Cambria Math"/>
                 <w:i/>
                 <w:lang w:val="en-US"/>
               </w:rPr>
@@ -196,10 +256,37 @@
           <m:e>
             <m:r>
               <w:rPr>
-                <w:rFonts w:ascii="Cambria Math" w:eastAsiaTheme="minorEastAsia" w:hAnsi="Cambria Math"/>
-                <w:lang w:val="en-US"/>
-              </w:rPr>
-              <m:t>std dev</m:t>
+                <w:rFonts w:ascii="Cambria Math" w:hAnsi="Cambria Math"/>
+                <w:lang w:val="en-US"/>
+              </w:rPr>
+              <m:t>p</m:t>
+            </m:r>
+            <m:d>
+              <m:dPr>
+                <m:ctrlPr>
+                  <w:rPr>
+                    <w:rFonts w:ascii="Cambria Math" w:hAnsi="Cambria Math"/>
+                    <w:i/>
+                    <w:lang w:val="en-US"/>
+                  </w:rPr>
+                </m:ctrlPr>
+              </m:dPr>
+              <m:e>
+                <m:r>
+                  <w:rPr>
+                    <w:rFonts w:ascii="Cambria Math" w:hAnsi="Cambria Math"/>
+                    <w:lang w:val="en-US"/>
+                  </w:rPr>
+                  <m:t>1-p</m:t>
+                </m:r>
+              </m:e>
+            </m:d>
+            <m:r>
+              <w:rPr>
+                <w:rFonts w:ascii="Cambria Math" w:hAnsi="Cambria Math"/>
+                <w:lang w:val="en-US"/>
+              </w:rPr>
+              <m:t>N</m:t>
             </m:r>
           </m:e>
         </m:rad>
@@ -209,23 +296,905 @@
           <w:rFonts w:eastAsiaTheme="minorEastAsia"/>
           <w:lang w:val="en-US"/>
         </w:rPr>
-        <w:t xml:space="preserve"> heads, when </w:t>
-      </w:r>
-      <m:oMath>
-        <m:r>
-          <w:rPr>
-            <w:rFonts w:ascii="Cambria Math" w:eastAsiaTheme="minorEastAsia" w:hAnsi="Cambria Math"/>
-            <w:lang w:val="en-US"/>
-          </w:rPr>
-          <m:t>N</m:t>
-        </m:r>
-      </m:oMath>
-      <w:r>
-        <w:rPr>
-          <w:rFonts w:eastAsiaTheme="minorEastAsia"/>
-          <w:lang w:val="en-US"/>
-        </w:rPr>
-        <w:t xml:space="preserve"> is big. Therefore, a true random number generator would have most of its strings in that range, but since N in this case is relatively small, this may not be applicable, and the tosses outside of the standard deviation may be the computer.</w:t>
+        <w:t xml:space="preserve">. </w:t>
+      </w:r>
+    </w:p>
+    <w:p>
+      <w:pPr>
+        <w:rPr>
+          <w:lang w:val="en-US"/>
+        </w:rPr>
+      </w:pPr>
+      <w:r>
+        <w:rPr>
+          <w:lang w:val="en-US"/>
+        </w:rPr>
+        <w:t xml:space="preserve">For the remaining data points, the length of </w:t>
+      </w:r>
+      <w:r>
+        <w:rPr>
+          <w:lang w:val="en-US"/>
+        </w:rPr>
+        <w:t xml:space="preserve">sequences with consecutive heads or tails </w:t>
+      </w:r>
+      <w:r>
+        <w:rPr>
+          <w:lang w:val="en-US"/>
+        </w:rPr>
+        <w:t xml:space="preserve">and the number of sequence of a certain length was counted. </w:t>
+      </w:r>
+      <w:r>
+        <w:rPr>
+          <w:lang w:val="en-US"/>
+        </w:rPr>
+        <w:t xml:space="preserve">The values for sequences of 2, 3 and 5 consecutive digits were plotted </w:t>
+      </w:r>
+      <w:r>
+        <w:rPr>
+          <w:lang w:val="en-US"/>
+        </w:rPr>
+        <w:t xml:space="preserve">in 2 dimensions, resulting </w:t>
+      </w:r>
+      <w:r>
+        <w:rPr>
+          <w:lang w:val="en-US"/>
+        </w:rPr>
+        <w:t>i</w:t>
+      </w:r>
+      <w:r>
+        <w:rPr>
+          <w:lang w:val="en-US"/>
+        </w:rPr>
+        <w:t>n three plots</w:t>
+      </w:r>
+      <w:r>
+        <w:rPr>
+          <w:lang w:val="en-US"/>
+        </w:rPr>
+        <w:t xml:space="preserve"> that can be seen in table 1. </w:t>
+      </w:r>
+    </w:p>
+    <w:p>
+      <w:pPr>
+        <w:pStyle w:val="Beskrivning"/>
+        <w:rPr>
+          <w:lang w:val="en-US"/>
+        </w:rPr>
+      </w:pPr>
+      <w:r>
+        <w:rPr>
+          <w:lang w:val="en-US"/>
+        </w:rPr>
+        <w:t xml:space="preserve">Table </w:t>
+      </w:r>
+      <w:r>
+        <w:fldChar w:fldCharType="begin"/>
+      </w:r>
+      <w:r>
+        <w:rPr>
+          <w:lang w:val="en-US"/>
+        </w:rPr>
+        <w:instrText xml:space="preserve"> SEQ Table \* ARABIC </w:instrText>
+      </w:r>
+      <w:r>
+        <w:fldChar w:fldCharType="separate"/>
+      </w:r>
+      <w:r>
+        <w:rPr>
+          <w:noProof/>
+          <w:lang w:val="en-US"/>
+        </w:rPr>
+        <w:t>1</w:t>
+      </w:r>
+      <w:r>
+        <w:fldChar w:fldCharType="end"/>
+      </w:r>
+      <w:r>
+        <w:rPr>
+          <w:lang w:val="en-US"/>
+        </w:rPr>
+        <w:t>- Plots and the datapoints marked in each plot.</w:t>
+      </w:r>
+    </w:p>
+    <w:tbl>
+      <w:tblPr>
+        <w:tblStyle w:val="Tabellrutnt"/>
+        <w:tblW w:w="0" w:type="auto"/>
+        <w:tblLook w:val="04A0" w:firstRow="1" w:lastRow="0" w:firstColumn="1" w:lastColumn="0" w:noHBand="0" w:noVBand="1"/>
+      </w:tblPr>
+      <w:tblGrid>
+        <w:gridCol w:w="6658"/>
+        <w:gridCol w:w="2404"/>
+      </w:tblGrid>
+      <w:tr>
+        <w:trPr>
+          <w:trHeight w:val="624"/>
+        </w:trPr>
+        <w:tc>
+          <w:tcPr>
+            <w:tcW w:w="6658" w:type="dxa"/>
+          </w:tcPr>
+          <w:p>
+            <w:pPr>
+              <w:rPr>
+                <w:b/>
+                <w:noProof/>
+                <w:sz w:val="24"/>
+                <w:lang w:val="en-US"/>
+              </w:rPr>
+            </w:pPr>
+            <w:r>
+              <w:rPr>
+                <w:b/>
+                <w:noProof/>
+                <w:sz w:val="24"/>
+                <w:lang w:val="en-US"/>
+              </w:rPr>
+              <w:t>Plots</w:t>
+            </w:r>
+          </w:p>
+        </w:tc>
+        <w:tc>
+          <w:tcPr>
+            <w:tcW w:w="2404" w:type="dxa"/>
+          </w:tcPr>
+          <w:p>
+            <w:pPr>
+              <w:rPr>
+                <w:b/>
+                <w:noProof/>
+                <w:sz w:val="24"/>
+                <w:lang w:val="en-US"/>
+              </w:rPr>
+            </w:pPr>
+            <w:r>
+              <w:rPr>
+                <w:b/>
+                <w:noProof/>
+                <w:sz w:val="24"/>
+                <w:lang w:val="en-US"/>
+              </w:rPr>
+              <w:t xml:space="preserve">Data points </w:t>
+            </w:r>
+          </w:p>
+        </w:tc>
+      </w:tr>
+      <w:tr>
+        <w:trPr>
+          <w:trHeight w:val="4422"/>
+        </w:trPr>
+        <w:tc>
+          <w:tcPr>
+            <w:tcW w:w="6658" w:type="dxa"/>
+          </w:tcPr>
+          <w:p>
+            <w:pPr>
+              <w:rPr>
+                <w:lang w:val="en-US"/>
+              </w:rPr>
+            </w:pPr>
+            <w:r>
+              <w:rPr>
+                <w:noProof/>
+                <w:lang w:val="en-US"/>
+              </w:rPr>
+              <mc:AlternateContent>
+                <mc:Choice Requires="wps">
+                  <w:drawing>
+                    <wp:anchor distT="0" distB="0" distL="114300" distR="114300" simplePos="0" relativeHeight="251663360" behindDoc="0" locked="0" layoutInCell="1" allowOverlap="1" wp14:anchorId="57D8D774" wp14:editId="34CE61EC">
+                      <wp:simplePos x="0" y="0"/>
+                      <wp:positionH relativeFrom="column">
+                        <wp:posOffset>1876425</wp:posOffset>
+                      </wp:positionH>
+                      <wp:positionV relativeFrom="paragraph">
+                        <wp:posOffset>1093471</wp:posOffset>
+                      </wp:positionV>
+                      <wp:extent cx="209550" cy="190500"/>
+                      <wp:effectExtent l="0" t="0" r="19050" b="19050"/>
+                      <wp:wrapNone/>
+                      <wp:docPr id="21" name="Ellips 21"/>
+                      <wp:cNvGraphicFramePr/>
+                      <a:graphic xmlns:a="http://schemas.openxmlformats.org/drawingml/2006/main">
+                        <a:graphicData uri="http://schemas.microsoft.com/office/word/2010/wordprocessingShape">
+                          <wps:wsp>
+                            <wps:cNvSpPr/>
+                            <wps:spPr>
+                              <a:xfrm>
+                                <a:off x="0" y="0"/>
+                                <a:ext cx="209550" cy="190500"/>
+                              </a:xfrm>
+                              <a:prstGeom prst="ellipse">
+                                <a:avLst/>
+                              </a:prstGeom>
+                              <a:noFill/>
+                              <a:ln w="3175"/>
+                            </wps:spPr>
+                            <wps:style>
+                              <a:lnRef idx="2">
+                                <a:schemeClr val="accent1">
+                                  <a:shade val="50000"/>
+                                </a:schemeClr>
+                              </a:lnRef>
+                              <a:fillRef idx="1">
+                                <a:schemeClr val="accent1"/>
+                              </a:fillRef>
+                              <a:effectRef idx="0">
+                                <a:schemeClr val="accent1"/>
+                              </a:effectRef>
+                              <a:fontRef idx="minor">
+                                <a:schemeClr val="lt1"/>
+                              </a:fontRef>
+                            </wps:style>
+                            <wps:bodyPr rot="0" spcFirstLastPara="0" vertOverflow="overflow" horzOverflow="overflow" vert="horz" wrap="square" lIns="91440" tIns="45720" rIns="91440" bIns="45720" numCol="1" spcCol="0" rtlCol="0" fromWordArt="0" anchor="ctr" anchorCtr="0" forceAA="0" compatLnSpc="1">
+                              <a:prstTxWarp prst="textNoShape">
+                                <a:avLst/>
+                              </a:prstTxWarp>
+                              <a:noAutofit/>
+                            </wps:bodyPr>
+                          </wps:wsp>
+                        </a:graphicData>
+                      </a:graphic>
+                      <wp14:sizeRelH relativeFrom="margin">
+                        <wp14:pctWidth>0</wp14:pctWidth>
+                      </wp14:sizeRelH>
+                      <wp14:sizeRelV relativeFrom="margin">
+                        <wp14:pctHeight>0</wp14:pctHeight>
+                      </wp14:sizeRelV>
+                    </wp:anchor>
+                  </w:drawing>
+                </mc:Choice>
+                <mc:Fallback>
+                  <w:pict>
+                    <v:oval w14:anchorId="545C34A1" id="Ellips 21" o:spid="_x0000_s1026" style="position:absolute;margin-left:147.75pt;margin-top:86.1pt;width:16.5pt;height:15pt;z-index:251663360;visibility:visible;mso-wrap-style:square;mso-width-percent:0;mso-height-percent:0;mso-wrap-distance-left:9pt;mso-wrap-distance-top:0;mso-wrap-distance-right:9pt;mso-wrap-distance-bottom:0;mso-position-horizontal:absolute;mso-position-horizontal-relative:text;mso-position-vertical:absolute;mso-position-vertical-relative:text;mso-width-percent:0;mso-height-percent:0;mso-width-relative:margin;mso-height-relative:margin;v-text-anchor:middle" o:gfxdata="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" filled="f" strokecolor="#1f3763 [1604]" strokeweight=".25pt">
+                      <v:stroke joinstyle="miter"/>
+                    </v:oval>
+                  </w:pict>
+                </mc:Fallback>
+              </mc:AlternateContent>
+            </w:r>
+            <w:r>
+              <w:rPr>
+                <w:noProof/>
+                <w:lang w:val="en-US"/>
+              </w:rPr>
+              <mc:AlternateContent>
+                <mc:Choice Requires="wps">
+                  <w:drawing>
+                    <wp:anchor distT="0" distB="0" distL="114300" distR="114300" simplePos="0" relativeHeight="251661312" behindDoc="0" locked="0" layoutInCell="1" allowOverlap="1" wp14:anchorId="567A3861" wp14:editId="29D1D47B">
+                      <wp:simplePos x="0" y="0"/>
+                      <wp:positionH relativeFrom="column">
+                        <wp:posOffset>1641475</wp:posOffset>
+                      </wp:positionH>
+                      <wp:positionV relativeFrom="paragraph">
+                        <wp:posOffset>316230</wp:posOffset>
+                      </wp:positionV>
+                      <wp:extent cx="209550" cy="276225"/>
+                      <wp:effectExtent l="0" t="0" r="19050" b="28575"/>
+                      <wp:wrapNone/>
+                      <wp:docPr id="20" name="Ellips 20"/>
+                      <wp:cNvGraphicFramePr/>
+                      <a:graphic xmlns:a="http://schemas.openxmlformats.org/drawingml/2006/main">
+                        <a:graphicData uri="http://schemas.microsoft.com/office/word/2010/wordprocessingShape">
+                          <wps:wsp>
+                            <wps:cNvSpPr/>
+                            <wps:spPr>
+                              <a:xfrm>
+                                <a:off x="0" y="0"/>
+                                <a:ext cx="209550" cy="276225"/>
+                              </a:xfrm>
+                              <a:prstGeom prst="ellipse">
+                                <a:avLst/>
+                              </a:prstGeom>
+                              <a:noFill/>
+                              <a:ln w="3175"/>
+                            </wps:spPr>
+                            <wps:style>
+                              <a:lnRef idx="2">
+                                <a:schemeClr val="accent1">
+                                  <a:shade val="50000"/>
+                                </a:schemeClr>
+                              </a:lnRef>
+                              <a:fillRef idx="1">
+                                <a:schemeClr val="accent1"/>
+                              </a:fillRef>
+                              <a:effectRef idx="0">
+                                <a:schemeClr val="accent1"/>
+                              </a:effectRef>
+                              <a:fontRef idx="minor">
+                                <a:schemeClr val="lt1"/>
+                              </a:fontRef>
+                            </wps:style>
+                            <wps:bodyPr rot="0" spcFirstLastPara="0" vertOverflow="overflow" horzOverflow="overflow" vert="horz" wrap="square" lIns="91440" tIns="45720" rIns="91440" bIns="45720" numCol="1" spcCol="0" rtlCol="0" fromWordArt="0" anchor="ctr" anchorCtr="0" forceAA="0" compatLnSpc="1">
+                              <a:prstTxWarp prst="textNoShape">
+                                <a:avLst/>
+                              </a:prstTxWarp>
+                              <a:noAutofit/>
+                            </wps:bodyPr>
+                          </wps:wsp>
+                        </a:graphicData>
+                      </a:graphic>
+                    </wp:anchor>
+                  </w:drawing>
+                </mc:Choice>
+                <mc:Fallback>
+                  <w:pict>
+                    <v:oval w14:anchorId="0CA1BBBA" id="Ellips 20" o:spid="_x0000_s1026" style="position:absolute;margin-left:129.25pt;margin-top:24.9pt;width:16.5pt;height:21.75pt;z-index:251661312;visibility:visible;mso-wrap-style:square;mso-wrap-distance-left:9pt;mso-wrap-distance-top:0;mso-wrap-distance-right:9pt;mso-wrap-distance-bottom:0;mso-position-horizontal:absolute;mso-position-horizontal-relative:text;mso-position-vertical:absolute;mso-position-vertical-relative:text;v-text-anchor:middle" o:gfxdata="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" filled="f" strokecolor="#1f3763 [1604]" strokeweight=".25pt">
+                      <v:stroke joinstyle="miter"/>
+                    </v:oval>
+                  </w:pict>
+                </mc:Fallback>
+              </mc:AlternateContent>
+            </w:r>
+            <w:r>
+              <w:rPr>
+                <w:noProof/>
+                <w:lang w:val="en-US"/>
+              </w:rPr>
+              <w:drawing>
+                <wp:inline distT="0" distB="0" distL="0" distR="0" wp14:anchorId="3AD3DCC1" wp14:editId="6CC8B519">
+                  <wp:extent cx="3744332" cy="2772000"/>
+                  <wp:effectExtent l="0" t="0" r="8890" b="0"/>
+                  <wp:docPr id="15" name="Bildobjekt 15"/>
+                  <wp:cNvGraphicFramePr>
+                    <a:graphicFrameLocks xmlns:a="http://schemas.openxmlformats.org/drawingml/2006/main" noChangeAspect="1"/>
+                  </wp:cNvGraphicFramePr>
+                  <a:graphic xmlns:a="http://schemas.openxmlformats.org/drawingml/2006/main">
+                    <a:graphicData uri="http://schemas.openxmlformats.org/drawingml/2006/picture">
+                      <pic:pic xmlns:pic="http://schemas.openxmlformats.org/drawingml/2006/picture">
+                        <pic:nvPicPr>
+                          <pic:cNvPr id="15" name="Figure_1.png"/>
+                          <pic:cNvPicPr/>
+                        </pic:nvPicPr>
+                        <pic:blipFill>
+                          <a:blip r:embed="rId7">
+                            <a:extLst>
+                              <a:ext uri="{28A0092B-C50C-407E-A947-70E740481C1C}">
+                                <a14:useLocalDpi xmlns:a14="http://schemas.microsoft.com/office/drawing/2010/main" val="0"/>
+                              </a:ext>
+                            </a:extLst>
+                          </a:blip>
+                          <a:stretch>
+                            <a:fillRect/>
+                          </a:stretch>
+                        </pic:blipFill>
+                        <pic:spPr>
+                          <a:xfrm>
+                            <a:off x="0" y="0"/>
+                            <a:ext cx="3744332" cy="2772000"/>
+                          </a:xfrm>
+                          <a:prstGeom prst="rect">
+                            <a:avLst/>
+                          </a:prstGeom>
+                        </pic:spPr>
+                      </pic:pic>
+                    </a:graphicData>
+                  </a:graphic>
+                </wp:inline>
+              </w:drawing>
+            </w:r>
+          </w:p>
+        </w:tc>
+        <w:tc>
+          <w:tcPr>
+            <w:tcW w:w="2404" w:type="dxa"/>
+          </w:tcPr>
+          <w:p>
+            <w:pPr>
+              <w:rPr>
+                <w:noProof/>
+                <w:lang w:val="en-US"/>
+              </w:rPr>
+            </w:pPr>
+            <w:r>
+              <w:rPr>
+                <w:noProof/>
+                <w:lang w:val="en-US"/>
+              </w:rPr>
+              <w:t xml:space="preserve">0, </w:t>
+            </w:r>
+            <w:r>
+              <w:rPr>
+                <w:noProof/>
+                <w:lang w:val="en-US"/>
+              </w:rPr>
+              <w:t xml:space="preserve">1, 2, 3, 4, 5, 6, 7, </w:t>
+            </w:r>
+            <w:r>
+              <w:rPr>
+                <w:noProof/>
+                <w:lang w:val="en-US"/>
+              </w:rPr>
+              <w:t>18, 20</w:t>
+            </w:r>
+            <w:r>
+              <w:rPr>
+                <w:noProof/>
+                <w:lang w:val="en-US"/>
+              </w:rPr>
+              <w:t xml:space="preserve">, 22, 26, 27, </w:t>
+            </w:r>
+            <w:r>
+              <w:rPr>
+                <w:noProof/>
+                <w:lang w:val="en-US"/>
+              </w:rPr>
+              <w:t xml:space="preserve">39, </w:t>
+            </w:r>
+            <w:r>
+              <w:rPr>
+                <w:noProof/>
+                <w:lang w:val="en-US"/>
+              </w:rPr>
+              <w:t xml:space="preserve">40, 46, 49, </w:t>
+            </w:r>
+            <w:r>
+              <w:rPr>
+                <w:noProof/>
+                <w:lang w:val="en-US"/>
+              </w:rPr>
+              <w:t>50, 54, 59</w:t>
+            </w:r>
+          </w:p>
+        </w:tc>
+      </w:tr>
+      <w:tr>
+        <w:tc>
+          <w:tcPr>
+            <w:tcW w:w="6658" w:type="dxa"/>
+          </w:tcPr>
+          <w:p>
+            <w:pPr>
+              <w:rPr>
+                <w:lang w:val="en-US"/>
+              </w:rPr>
+            </w:pPr>
+            <w:r>
+              <w:rPr>
+                <w:noProof/>
+                <w:lang w:val="en-US"/>
+              </w:rPr>
+              <w:lastRenderedPageBreak/>
+              <w:drawing>
+                <wp:inline distT="0" distB="0" distL="0" distR="0" wp14:anchorId="6AD869E1" wp14:editId="0B62C8DD">
+                  <wp:extent cx="3604431" cy="2772000"/>
+                  <wp:effectExtent l="0" t="0" r="0" b="9525"/>
+                  <wp:docPr id="16" name="Bildobjekt 16"/>
+                  <wp:cNvGraphicFramePr>
+                    <a:graphicFrameLocks xmlns:a="http://schemas.openxmlformats.org/drawingml/2006/main" noChangeAspect="1"/>
+                  </wp:cNvGraphicFramePr>
+                  <a:graphic xmlns:a="http://schemas.openxmlformats.org/drawingml/2006/main">
+                    <a:graphicData uri="http://schemas.openxmlformats.org/drawingml/2006/picture">
+                      <pic:pic xmlns:pic="http://schemas.openxmlformats.org/drawingml/2006/picture">
+                        <pic:nvPicPr>
+                          <pic:cNvPr id="16" name="Figure_2.png"/>
+                          <pic:cNvPicPr/>
+                        </pic:nvPicPr>
+                        <pic:blipFill>
+                          <a:blip r:embed="rId8">
+                            <a:extLst>
+                              <a:ext uri="{28A0092B-C50C-407E-A947-70E740481C1C}">
+                                <a14:useLocalDpi xmlns:a14="http://schemas.microsoft.com/office/drawing/2010/main" val="0"/>
+                              </a:ext>
+                            </a:extLst>
+                          </a:blip>
+                          <a:stretch>
+                            <a:fillRect/>
+                          </a:stretch>
+                        </pic:blipFill>
+                        <pic:spPr>
+                          <a:xfrm>
+                            <a:off x="0" y="0"/>
+                            <a:ext cx="3604431" cy="2772000"/>
+                          </a:xfrm>
+                          <a:prstGeom prst="rect">
+                            <a:avLst/>
+                          </a:prstGeom>
+                        </pic:spPr>
+                      </pic:pic>
+                    </a:graphicData>
+                  </a:graphic>
+                </wp:inline>
+              </w:drawing>
+            </w:r>
+          </w:p>
+        </w:tc>
+        <w:tc>
+          <w:tcPr>
+            <w:tcW w:w="2404" w:type="dxa"/>
+          </w:tcPr>
+          <w:p>
+            <w:pPr>
+              <w:rPr>
+                <w:noProof/>
+                <w:lang w:val="en-US"/>
+              </w:rPr>
+            </w:pPr>
+            <w:r>
+              <w:rPr>
+                <w:noProof/>
+                <w:lang w:val="en-US"/>
+              </w:rPr>
+              <w:t xml:space="preserve">0, 1, </w:t>
+            </w:r>
+            <w:r>
+              <w:rPr>
+                <w:noProof/>
+                <w:lang w:val="en-US"/>
+              </w:rPr>
+              <w:t xml:space="preserve">5, 6, </w:t>
+            </w:r>
+            <w:r>
+              <w:rPr>
+                <w:noProof/>
+                <w:lang w:val="en-US"/>
+              </w:rPr>
+              <w:t>7, 20, 22, 26,</w:t>
+            </w:r>
+            <w:r>
+              <w:rPr>
+                <w:noProof/>
+                <w:lang w:val="en-US"/>
+              </w:rPr>
+              <w:t xml:space="preserve"> 27,</w:t>
+            </w:r>
+            <w:r>
+              <w:rPr>
+                <w:noProof/>
+                <w:lang w:val="en-US"/>
+              </w:rPr>
+              <w:t xml:space="preserve"> 28, </w:t>
+            </w:r>
+            <w:r>
+              <w:rPr>
+                <w:noProof/>
+                <w:lang w:val="en-US"/>
+              </w:rPr>
+              <w:t xml:space="preserve">32, </w:t>
+            </w:r>
+            <w:r>
+              <w:rPr>
+                <w:noProof/>
+                <w:lang w:val="en-US"/>
+              </w:rPr>
+              <w:t>36, 37, 38, 39, 46, 48, 49, 50, 54</w:t>
+            </w:r>
+          </w:p>
+        </w:tc>
+      </w:tr>
+      <w:tr>
+        <w:trPr>
+          <w:trHeight w:val="4385"/>
+        </w:trPr>
+        <w:tc>
+          <w:tcPr>
+            <w:tcW w:w="6658" w:type="dxa"/>
+          </w:tcPr>
+          <w:p>
+            <w:pPr>
+              <w:rPr>
+                <w:lang w:val="en-US"/>
+              </w:rPr>
+            </w:pPr>
+            <w:r>
+              <w:rPr>
+                <w:noProof/>
+                <w:lang w:val="en-US"/>
+              </w:rPr>
+              <mc:AlternateContent>
+                <mc:Choice Requires="wps">
+                  <w:drawing>
+                    <wp:anchor distT="0" distB="0" distL="114300" distR="114300" simplePos="0" relativeHeight="251659264" behindDoc="0" locked="0" layoutInCell="1" allowOverlap="1">
+                      <wp:simplePos x="0" y="0"/>
+                      <wp:positionH relativeFrom="column">
+                        <wp:posOffset>1390650</wp:posOffset>
+                      </wp:positionH>
+                      <wp:positionV relativeFrom="paragraph">
+                        <wp:posOffset>1608455</wp:posOffset>
+                      </wp:positionV>
+                      <wp:extent cx="209550" cy="276225"/>
+                      <wp:effectExtent l="0" t="0" r="19050" b="28575"/>
+                      <wp:wrapNone/>
+                      <wp:docPr id="19" name="Ellips 19"/>
+                      <wp:cNvGraphicFramePr/>
+                      <a:graphic xmlns:a="http://schemas.openxmlformats.org/drawingml/2006/main">
+                        <a:graphicData uri="http://schemas.microsoft.com/office/word/2010/wordprocessingShape">
+                          <wps:wsp>
+                            <wps:cNvSpPr/>
+                            <wps:spPr>
+                              <a:xfrm>
+                                <a:off x="0" y="0"/>
+                                <a:ext cx="209550" cy="276225"/>
+                              </a:xfrm>
+                              <a:prstGeom prst="ellipse">
+                                <a:avLst/>
+                              </a:prstGeom>
+                              <a:noFill/>
+                              <a:ln w="3175"/>
+                            </wps:spPr>
+                            <wps:style>
+                              <a:lnRef idx="2">
+                                <a:schemeClr val="accent1">
+                                  <a:shade val="50000"/>
+                                </a:schemeClr>
+                              </a:lnRef>
+                              <a:fillRef idx="1">
+                                <a:schemeClr val="accent1"/>
+                              </a:fillRef>
+                              <a:effectRef idx="0">
+                                <a:schemeClr val="accent1"/>
+                              </a:effectRef>
+                              <a:fontRef idx="minor">
+                                <a:schemeClr val="lt1"/>
+                              </a:fontRef>
+                            </wps:style>
+                            <wps:bodyPr rot="0" spcFirstLastPara="0" vertOverflow="overflow" horzOverflow="overflow" vert="horz" wrap="square" lIns="91440" tIns="45720" rIns="91440" bIns="45720" numCol="1" spcCol="0" rtlCol="0" fromWordArt="0" anchor="ctr" anchorCtr="0" forceAA="0" compatLnSpc="1">
+                              <a:prstTxWarp prst="textNoShape">
+                                <a:avLst/>
+                              </a:prstTxWarp>
+                              <a:noAutofit/>
+                            </wps:bodyPr>
+                          </wps:wsp>
+                        </a:graphicData>
+                      </a:graphic>
+                    </wp:anchor>
+                  </w:drawing>
+                </mc:Choice>
+                <mc:Fallback>
+                  <w:pict>
+                    <v:oval w14:anchorId="0367B947" id="Ellips 19" o:spid="_x0000_s1026" style="position:absolute;margin-left:109.5pt;margin-top:126.65pt;width:16.5pt;height:21.75pt;z-index:251659264;visibility:visible;mso-wrap-style:square;mso-wrap-distance-left:9pt;mso-wrap-distance-top:0;mso-wrap-distance-right:9pt;mso-wrap-distance-bottom:0;mso-position-horizontal:absolute;mso-position-horizontal-relative:text;mso-position-vertical:absolute;mso-position-vertical-relative:text;v-text-anchor:middle" o:gfxdata="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" filled="f" strokecolor="#1f3763 [1604]" strokeweight=".25pt">
+                      <v:stroke joinstyle="miter"/>
+                    </v:oval>
+                  </w:pict>
+                </mc:Fallback>
+              </mc:AlternateContent>
+            </w:r>
+            <w:r>
+              <w:rPr>
+                <w:noProof/>
+                <w:lang w:val="en-US"/>
+              </w:rPr>
+              <w:drawing>
+                <wp:inline distT="0" distB="0" distL="0" distR="0">
+                  <wp:extent cx="3693157" cy="2772000"/>
+                  <wp:effectExtent l="0" t="0" r="3175" b="0"/>
+                  <wp:docPr id="18" name="Bildobjekt 18"/>
+                  <wp:cNvGraphicFramePr>
+                    <a:graphicFrameLocks xmlns:a="http://schemas.openxmlformats.org/drawingml/2006/main" noChangeAspect="1"/>
+                  </wp:cNvGraphicFramePr>
+                  <a:graphic xmlns:a="http://schemas.openxmlformats.org/drawingml/2006/main">
+                    <a:graphicData uri="http://schemas.openxmlformats.org/drawingml/2006/picture">
+                      <pic:pic xmlns:pic="http://schemas.openxmlformats.org/drawingml/2006/picture">
+                        <pic:nvPicPr>
+                          <pic:cNvPr id="18" name="Figure_3.png"/>
+                          <pic:cNvPicPr/>
+                        </pic:nvPicPr>
+                        <pic:blipFill>
+                          <a:blip r:embed="rId9">
+                            <a:extLst>
+                              <a:ext uri="{28A0092B-C50C-407E-A947-70E740481C1C}">
+                                <a14:useLocalDpi xmlns:a14="http://schemas.microsoft.com/office/drawing/2010/main" val="0"/>
+                              </a:ext>
+                            </a:extLst>
+                          </a:blip>
+                          <a:stretch>
+                            <a:fillRect/>
+                          </a:stretch>
+                        </pic:blipFill>
+                        <pic:spPr>
+                          <a:xfrm>
+                            <a:off x="0" y="0"/>
+                            <a:ext cx="3693157" cy="2772000"/>
+                          </a:xfrm>
+                          <a:prstGeom prst="rect">
+                            <a:avLst/>
+                          </a:prstGeom>
+                        </pic:spPr>
+                      </pic:pic>
+                    </a:graphicData>
+                  </a:graphic>
+                </wp:inline>
+              </w:drawing>
+            </w:r>
+          </w:p>
+        </w:tc>
+        <w:tc>
+          <w:tcPr>
+            <w:tcW w:w="2404" w:type="dxa"/>
+          </w:tcPr>
+          <w:p>
+            <w:pPr>
+              <w:rPr>
+                <w:noProof/>
+                <w:lang w:val="en-US"/>
+              </w:rPr>
+            </w:pPr>
+            <w:r>
+              <w:rPr>
+                <w:noProof/>
+                <w:lang w:val="en-US"/>
+              </w:rPr>
+              <w:t xml:space="preserve">0, 1, 5, 7, 13, 15, 20, 22, 25, 26, 27, 36, 37, 38, 39, 48, 49, 50, 54, 58 </w:t>
+            </w:r>
+          </w:p>
+        </w:tc>
+      </w:tr>
+      <w:tr>
+        <w:tc>
+          <w:tcPr>
+            <w:tcW w:w="6658" w:type="dxa"/>
+          </w:tcPr>
+          <w:p>
+            <w:pPr>
+              <w:rPr>
+                <w:noProof/>
+                <w:lang w:val="en-US"/>
+              </w:rPr>
+            </w:pPr>
+            <w:r>
+              <w:rPr>
+                <w:noProof/>
+                <w:lang w:val="en-US"/>
+              </w:rPr>
+              <w:t>Mutual points in all images</w:t>
+            </w:r>
+          </w:p>
+        </w:tc>
+        <w:tc>
+          <w:tcPr>
+            <w:tcW w:w="2404" w:type="dxa"/>
+          </w:tcPr>
+          <w:p>
+            <w:pPr>
+              <w:rPr>
+                <w:noProof/>
+                <w:lang w:val="en-US"/>
+              </w:rPr>
+            </w:pPr>
+            <w:r>
+              <w:rPr>
+                <w:noProof/>
+                <w:lang w:val="en-US"/>
+              </w:rPr>
+              <w:t>0, 1, 5, 7, 20, 22, 26, 27, 39, 49, 50, 54</w:t>
+            </w:r>
+          </w:p>
+        </w:tc>
+      </w:tr>
+      <w:tr>
+        <w:tc>
+          <w:tcPr>
+            <w:tcW w:w="6658" w:type="dxa"/>
+          </w:tcPr>
+          <w:p>
+            <w:pPr>
+              <w:rPr>
+                <w:noProof/>
+                <w:lang w:val="en-US"/>
+              </w:rPr>
+            </w:pPr>
+            <w:r>
+              <w:rPr>
+                <w:noProof/>
+                <w:lang w:val="en-US"/>
+              </w:rPr>
+              <w:t>Mutual points in two images</w:t>
+            </w:r>
+            <w:r>
+              <w:rPr>
+                <w:noProof/>
+                <w:lang w:val="en-US"/>
+              </w:rPr>
+              <w:t>. Bold numbers</w:t>
+            </w:r>
+            <w:r>
+              <w:rPr>
+                <w:noProof/>
+                <w:lang w:val="en-US"/>
+              </w:rPr>
+              <w:t xml:space="preserve"> were</w:t>
+            </w:r>
+            <w:r>
+              <w:rPr>
+                <w:noProof/>
+                <w:lang w:val="en-US"/>
+              </w:rPr>
+              <w:t xml:space="preserve"> chosen to the result and marked with blue rings in</w:t>
+            </w:r>
+            <w:r>
+              <w:rPr>
+                <w:noProof/>
+                <w:lang w:val="en-US"/>
+              </w:rPr>
+              <w:t xml:space="preserve"> images without them.</w:t>
+            </w:r>
+          </w:p>
+        </w:tc>
+        <w:tc>
+          <w:tcPr>
+            <w:tcW w:w="2404" w:type="dxa"/>
+          </w:tcPr>
+          <w:p>
+            <w:pPr>
+              <w:keepNext/>
+              <w:rPr>
+                <w:noProof/>
+                <w:lang w:val="en-US"/>
+              </w:rPr>
+            </w:pPr>
+            <w:r>
+              <w:rPr>
+                <w:b/>
+                <w:noProof/>
+                <w:lang w:val="en-US"/>
+              </w:rPr>
+              <w:t>6</w:t>
+            </w:r>
+            <w:r>
+              <w:rPr>
+                <w:noProof/>
+                <w:lang w:val="en-US"/>
+              </w:rPr>
+              <w:t xml:space="preserve">, 36, </w:t>
+            </w:r>
+            <w:r>
+              <w:rPr>
+                <w:b/>
+                <w:noProof/>
+                <w:lang w:val="en-US"/>
+              </w:rPr>
+              <w:t>37</w:t>
+            </w:r>
+            <w:r>
+              <w:rPr>
+                <w:noProof/>
+                <w:lang w:val="en-US"/>
+              </w:rPr>
+              <w:t xml:space="preserve">, </w:t>
+            </w:r>
+            <w:r>
+              <w:rPr>
+                <w:b/>
+                <w:noProof/>
+                <w:lang w:val="en-US"/>
+              </w:rPr>
+              <w:t>38</w:t>
+            </w:r>
+            <w:r>
+              <w:rPr>
+                <w:noProof/>
+                <w:lang w:val="en-US"/>
+              </w:rPr>
+              <w:t>, 46</w:t>
+            </w:r>
+            <w:r>
+              <w:rPr>
+                <w:noProof/>
+                <w:lang w:val="en-US"/>
+              </w:rPr>
+              <w:t xml:space="preserve">, 48, </w:t>
+            </w:r>
+          </w:p>
+        </w:tc>
+      </w:tr>
+    </w:tbl>
+    <w:p>
+      <w:pPr>
+        <w:spacing w:before="120"/>
+        <w:rPr>
+          <w:lang w:val="en-US"/>
+        </w:rPr>
+      </w:pPr>
+      <w:r>
+        <w:rPr>
+          <w:lang w:val="en-US"/>
+        </w:rPr>
+        <w:t xml:space="preserve">The 20 points most likely to be humans in each plot were marked, and the mutual data points that were marked in every plot were decided to be human. The points that were marked in two plots were reviewed and three of them </w:t>
+      </w:r>
+      <w:r>
+        <w:rPr>
+          <w:lang w:val="en-US"/>
+        </w:rPr>
+        <w:t>were a good fit in the points already marked and were therefore also chosen to be human.</w:t>
       </w:r>
     </w:p>
     <w:p>
@@ -239,7 +1208,7 @@
         <w:rPr>
           <w:lang w:val="en-US"/>
         </w:rPr>
-        <w:t>Method</w:t>
+        <w:t>Result</w:t>
       </w:r>
     </w:p>
     <w:p>
@@ -252,33 +1221,31 @@
         <w:rPr>
           <w:lang w:val="en-US"/>
         </w:rPr>
-        <w:t xml:space="preserve">First, all data points with </w:t>
-      </w:r>
-      <w:proofErr w:type="gramStart"/>
-      <w:r>
-        <w:rPr>
-          <w:lang w:val="en-US"/>
-        </w:rPr>
-        <w:t>a number of</w:t>
-      </w:r>
-      <w:proofErr w:type="gramEnd"/>
-      <w:r>
-        <w:rPr>
-          <w:lang w:val="en-US"/>
-        </w:rPr>
-        <w:t xml:space="preserve"> heads that were outside of the standard deviation were removed. They were most likely to be </w:t>
-      </w:r>
-      <w:r>
-        <w:rPr>
-          <w:lang w:val="en-US"/>
-        </w:rPr>
-        <w:t>computers.</w:t>
-      </w:r>
-      <w:r>
-        <w:rPr>
-          <w:lang w:val="en-US"/>
-        </w:rPr>
-        <w:t xml:space="preserve"> After that, 41 points were left.</w:t>
+        <w:t>After</w:t>
+      </w:r>
+      <w:r>
+        <w:rPr>
+          <w:lang w:val="en-US"/>
+        </w:rPr>
+        <w:t xml:space="preserve"> the elimination of point outside of the standard deviation</w:t>
+      </w:r>
+      <w:r>
+        <w:rPr>
+          <w:lang w:val="en-US"/>
+        </w:rPr>
+        <w:t xml:space="preserve"> 41 points were left.</w:t>
+      </w:r>
+      <w:r>
+        <w:rPr>
+          <w:lang w:val="en-US"/>
+        </w:rPr>
+        <w:t xml:space="preserve"> </w:t>
+      </w:r>
+      <w:r>
+        <w:rPr>
+          <w:lang w:val="en-US"/>
+        </w:rPr>
+        <w:t>Points removed: 8, 9, 11, 16, 17, 19, 21, 23, 24, 29, 31, 33, 35, 42, 43, 45, 53, 56, 57.</w:t>
       </w:r>
     </w:p>
     <w:p>
@@ -291,55 +1258,62 @@
         <w:rPr>
           <w:lang w:val="en-US"/>
         </w:rPr>
-        <w:t>Points removed (from 0-59)</w:t>
+        <w:t>The second part of the analysis resulted in the following data points to be humans (from 0 to 59):</w:t>
+      </w:r>
+    </w:p>
+    <w:p>
+      <w:pPr>
+        <w:rPr>
+          <w:lang w:val="en-US"/>
+        </w:rPr>
+      </w:pPr>
+      <w:r>
+        <w:rPr>
+          <w:noProof/>
+          <w:lang w:val="en-US"/>
+        </w:rPr>
+        <w:t xml:space="preserve">0, 1, 5, </w:t>
+      </w:r>
+      <w:r>
+        <w:rPr>
+          <w:noProof/>
+          <w:lang w:val="en-US"/>
+        </w:rPr>
+        <w:t xml:space="preserve">6, </w:t>
+      </w:r>
+      <w:r>
+        <w:rPr>
+          <w:noProof/>
+          <w:lang w:val="en-US"/>
+        </w:rPr>
+        <w:t xml:space="preserve">7, 20, 22, 26, 27, </w:t>
+      </w:r>
+      <w:r>
+        <w:rPr>
+          <w:noProof/>
+          <w:lang w:val="en-US"/>
+        </w:rPr>
+        <w:t xml:space="preserve">37, 38, </w:t>
+      </w:r>
+      <w:r>
+        <w:rPr>
+          <w:noProof/>
+          <w:lang w:val="en-US"/>
+        </w:rPr>
+        <w:t>39, 49, 50, 54</w:t>
+      </w:r>
+      <w:r>
+        <w:rPr>
+          <w:noProof/>
+          <w:lang w:val="en-US"/>
+        </w:rPr>
+        <w:t>.</w:t>
       </w:r>
       <w:bookmarkStart w:id="0" w:name="_GoBack"/>
       <w:bookmarkEnd w:id="0"/>
     </w:p>
-    <w:p>
-      <w:pPr>
-        <w:rPr>
-          <w:lang w:val="en-US"/>
-        </w:rPr>
-      </w:pPr>
-      <w:r>
-        <w:rPr>
-          <w:lang w:val="en-US"/>
-        </w:rPr>
-        <w:t>8, 9, 11, 16, 17, 19, 21, 23, 24, 29, 31, 33, 35, 42, 43, 45, 53, 56, 57</w:t>
-      </w:r>
-    </w:p>
-    <w:p>
-      <w:pPr>
-        <w:pStyle w:val="Rubrik2"/>
-        <w:rPr>
-          <w:lang w:val="en-US"/>
-        </w:rPr>
-      </w:pPr>
-      <w:r>
-        <w:rPr>
-          <w:lang w:val="en-US"/>
-        </w:rPr>
-        <w:t>Conclusion</w:t>
-      </w:r>
-    </w:p>
-    <w:p>
-      <w:pPr>
-        <w:rPr>
-          <w:lang w:val="en-US"/>
-        </w:rPr>
-      </w:pPr>
-    </w:p>
-    <w:p>
-      <w:pPr>
-        <w:rPr>
-          <w:lang w:val="en-US"/>
-        </w:rPr>
-      </w:pPr>
-    </w:p>
-    <w:p/>
     <w:sectPr>
-      <w:headerReference w:type="default" r:id="rId6"/>
+      <w:headerReference w:type="default" r:id="rId10"/>
       <w:pgSz w:w="11906" w:h="16838"/>
       <w:pgMar w:top="1417" w:right="1417" w:bottom="1417" w:left="1417" w:header="708" w:footer="708" w:gutter="0"/>
       <w:cols w:space="708"/>
@@ -971,6 +1945,44 @@
       <w:color w:val="808080"/>
     </w:rPr>
   </w:style>
+  <w:style w:type="table" w:styleId="Tabellrutnt">
+    <w:name w:val="Table Grid"/>
+    <w:basedOn w:val="Normaltabell"/>
+    <w:uiPriority w:val="39"/>
+    <w:rsid w:val="000B3107"/>
+    <w:pPr>
+      <w:spacing w:after="0" w:line="240" w:lineRule="auto"/>
+    </w:pPr>
+    <w:tblPr>
+      <w:tblBorders>
+        <w:top w:val="single" w:sz="4" w:space="0" w:color="auto"/>
+        <w:left w:val="single" w:sz="4" w:space="0" w:color="auto"/>
+        <w:bottom w:val="single" w:sz="4" w:space="0" w:color="auto"/>
+        <w:right w:val="single" w:sz="4" w:space="0" w:color="auto"/>
+        <w:insideH w:val="single" w:sz="4" w:space="0" w:color="auto"/>
+        <w:insideV w:val="single" w:sz="4" w:space="0" w:color="auto"/>
+      </w:tblBorders>
+    </w:tblPr>
+  </w:style>
+  <w:style w:type="paragraph" w:styleId="Beskrivning">
+    <w:name w:val="caption"/>
+    <w:basedOn w:val="Normal"/>
+    <w:next w:val="Normal"/>
+    <w:uiPriority w:val="35"/>
+    <w:unhideWhenUsed/>
+    <w:qFormat/>
+    <w:rsid w:val="00780DB3"/>
+    <w:pPr>
+      <w:spacing w:after="200" w:line="240" w:lineRule="auto"/>
+    </w:pPr>
+    <w:rPr>
+      <w:i/>
+      <w:iCs/>
+      <w:color w:val="44546A" w:themeColor="text2"/>
+      <w:sz w:val="18"/>
+      <w:szCs w:val="18"/>
+    </w:rPr>
+  </w:style>
 </w:styles>
 </file>
 
@@ -1267,4 +2279,16 @@
     </a:ext>
   </a:extLst>
 </a:theme>
+</file>
+
+<file path=customXml/item1.xml><?xml version="1.0" encoding="utf-8"?>
+<b:Sources xmlns:b="http://schemas.openxmlformats.org/officeDocument/2006/bibliography" xmlns="http://schemas.openxmlformats.org/officeDocument/2006/bibliography" SelectedStyle="\APASixthEditionOfficeOnline.xsl" StyleName="APA" Version="6"/>
+</file>
+
+<file path=customXml/itemProps1.xml><?xml version="1.0" encoding="utf-8"?>
+<ds:datastoreItem xmlns:ds="http://schemas.openxmlformats.org/officeDocument/2006/customXml" ds:itemID="{1D2DDD64-988E-47D6-A6EA-3217F34C7C9B}">
+  <ds:schemaRefs>
+    <ds:schemaRef ds:uri="http://schemas.openxmlformats.org/officeDocument/2006/bibliography"/>
+  </ds:schemaRefs>
+</ds:datastoreItem>
 </file>
</xml_diff>